<commit_message>
este codigos uno de los ordenamientos del arbol como lo es el postorden en la cual es tien la final de seguir una serie de procesos para poder realizar sus funcioes correctos
</commit_message>
<xml_diff>
--- a/Arbol.docx
+++ b/Arbol.docx
@@ -209,7 +209,6 @@
         <w:tab/>
       </w:r>
       <w:proofErr w:type="spellStart"/>
-      <w:proofErr w:type="gramStart"/>
       <w:r>
         <w:t>aux</w:t>
       </w:r>
@@ -218,7 +217,6 @@
         <w:t>=</w:t>
       </w:r>
       <w:proofErr w:type="spellStart"/>
-      <w:proofErr w:type="gramEnd"/>
       <w:r>
         <w:t>raiz</w:t>
       </w:r>
@@ -240,12 +238,10 @@
         <w:tab/>
       </w:r>
       <w:proofErr w:type="spellStart"/>
-      <w:proofErr w:type="gramStart"/>
       <w:r>
         <w:t>aux</w:t>
       </w:r>
       <w:proofErr w:type="spellEnd"/>
-      <w:proofErr w:type="gramEnd"/>
       <w:r>
         <w:t>-&gt;valor=10;</w:t>
       </w:r>
@@ -255,12 +251,10 @@
         <w:tab/>
       </w:r>
       <w:proofErr w:type="spellStart"/>
-      <w:proofErr w:type="gramStart"/>
       <w:r>
         <w:t>aux</w:t>
       </w:r>
       <w:proofErr w:type="spellEnd"/>
-      <w:proofErr w:type="gramEnd"/>
       <w:r>
         <w:t>-&gt;</w:t>
       </w:r>
@@ -278,12 +272,10 @@
         <w:tab/>
       </w:r>
       <w:proofErr w:type="spellStart"/>
-      <w:proofErr w:type="gramStart"/>
       <w:r>
         <w:t>aux</w:t>
       </w:r>
       <w:proofErr w:type="spellEnd"/>
-      <w:proofErr w:type="gramEnd"/>
       <w:r>
         <w:t>-&gt;der=new Nodo();</w:t>
       </w:r>
@@ -293,7 +285,6 @@
         <w:tab/>
       </w:r>
       <w:proofErr w:type="spellStart"/>
-      <w:proofErr w:type="gramStart"/>
       <w:r>
         <w:t>aux</w:t>
       </w:r>
@@ -302,7 +293,6 @@
         <w:t>=</w:t>
       </w:r>
       <w:proofErr w:type="spellStart"/>
-      <w:proofErr w:type="gramEnd"/>
       <w:r>
         <w:t>aux</w:t>
       </w:r>
@@ -324,12 +314,10 @@
         <w:tab/>
       </w:r>
       <w:proofErr w:type="spellStart"/>
-      <w:proofErr w:type="gramStart"/>
       <w:r>
         <w:t>aux</w:t>
       </w:r>
       <w:proofErr w:type="spellEnd"/>
-      <w:proofErr w:type="gramEnd"/>
       <w:r>
         <w:t>-&gt;valor=5;</w:t>
       </w:r>
@@ -339,12 +327,10 @@
         <w:tab/>
       </w:r>
       <w:proofErr w:type="spellStart"/>
-      <w:proofErr w:type="gramStart"/>
       <w:r>
         <w:t>aux</w:t>
       </w:r>
       <w:proofErr w:type="spellEnd"/>
-      <w:proofErr w:type="gramEnd"/>
       <w:r>
         <w:t>-&gt;</w:t>
       </w:r>
@@ -362,12 +348,10 @@
         <w:tab/>
       </w:r>
       <w:proofErr w:type="spellStart"/>
-      <w:proofErr w:type="gramStart"/>
       <w:r>
         <w:t>aux</w:t>
       </w:r>
       <w:proofErr w:type="spellEnd"/>
-      <w:proofErr w:type="gramEnd"/>
       <w:r>
         <w:t>-&gt;der=NULL;</w:t>
       </w:r>
@@ -377,7 +361,6 @@
         <w:tab/>
       </w:r>
       <w:proofErr w:type="spellStart"/>
-      <w:proofErr w:type="gramStart"/>
       <w:r>
         <w:t>aux</w:t>
       </w:r>
@@ -386,7 +369,6 @@
         <w:t>=</w:t>
       </w:r>
       <w:proofErr w:type="spellStart"/>
-      <w:proofErr w:type="gramEnd"/>
       <w:r>
         <w:t>raiz</w:t>
       </w:r>
@@ -788,6 +770,1670 @@
                   </pic:nvPicPr>
                   <pic:blipFill>
                     <a:blip r:embed="rId4"/>
+                    <a:stretch>
+                      <a:fillRect/>
+                    </a:stretch>
+                  </pic:blipFill>
+                  <pic:spPr>
+                    <a:xfrm>
+                      <a:off x="0" y="0"/>
+                      <a:ext cx="5612130" cy="3155315"/>
+                    </a:xfrm>
+                    <a:prstGeom prst="rect">
+                      <a:avLst/>
+                    </a:prstGeom>
+                  </pic:spPr>
+                </pic:pic>
+              </a:graphicData>
+            </a:graphic>
+          </wp:inline>
+        </w:drawing>
+      </w:r>
+    </w:p>
+    <w:p>
+      <w:r>
+        <w:t>#include &lt;iostream&gt;</w:t>
+      </w:r>
+    </w:p>
+    <w:p>
+      <w:r>
+        <w:t>#include &lt;</w:t>
+      </w:r>
+      <w:proofErr w:type="spellStart"/>
+      <w:r>
+        <w:t>conio.h</w:t>
+      </w:r>
+      <w:proofErr w:type="spellEnd"/>
+      <w:r>
+        <w:t>&gt;</w:t>
+      </w:r>
+    </w:p>
+    <w:p>
+      <w:r>
+        <w:t>#include &lt;</w:t>
+      </w:r>
+      <w:proofErr w:type="spellStart"/>
+      <w:r>
+        <w:t>locale.h</w:t>
+      </w:r>
+      <w:proofErr w:type="spellEnd"/>
+      <w:r>
+        <w:t>&gt;</w:t>
+      </w:r>
+    </w:p>
+    <w:p>
+      <w:proofErr w:type="spellStart"/>
+      <w:r>
+        <w:t>using</w:t>
+      </w:r>
+      <w:proofErr w:type="spellEnd"/>
+      <w:r>
+        <w:t xml:space="preserve"> namespace std;</w:t>
+      </w:r>
+    </w:p>
+    <w:p/>
+    <w:p>
+      <w:proofErr w:type="spellStart"/>
+      <w:r>
+        <w:t>struct</w:t>
+      </w:r>
+      <w:proofErr w:type="spellEnd"/>
+      <w:r>
+        <w:t xml:space="preserve"> </w:t>
+      </w:r>
+      <w:proofErr w:type="spellStart"/>
+      <w:r>
+        <w:t>Arbol</w:t>
+      </w:r>
+      <w:proofErr w:type="spellEnd"/>
+      <w:r>
+        <w:t>{</w:t>
+      </w:r>
+    </w:p>
+    <w:p>
+      <w:r>
+        <w:lastRenderedPageBreak/>
+        <w:tab/>
+        <w:t>int valor;</w:t>
+      </w:r>
+    </w:p>
+    <w:p>
+      <w:r>
+        <w:tab/>
+      </w:r>
+      <w:proofErr w:type="spellStart"/>
+      <w:r>
+        <w:t>Arbol</w:t>
+      </w:r>
+      <w:proofErr w:type="spellEnd"/>
+      <w:r>
+        <w:t xml:space="preserve"> *</w:t>
+      </w:r>
+      <w:proofErr w:type="spellStart"/>
+      <w:r>
+        <w:t>izq</w:t>
+      </w:r>
+      <w:proofErr w:type="spellEnd"/>
+      <w:r>
+        <w:t>, *</w:t>
+      </w:r>
+      <w:proofErr w:type="spellStart"/>
+      <w:r>
+        <w:t>dere</w:t>
+      </w:r>
+      <w:proofErr w:type="spellEnd"/>
+      <w:r>
+        <w:t>;</w:t>
+      </w:r>
+    </w:p>
+    <w:p>
+      <w:r>
+        <w:t>};</w:t>
+      </w:r>
+    </w:p>
+    <w:p>
+      <w:r>
+        <w:t>//Prototipos de funciones</w:t>
+      </w:r>
+    </w:p>
+    <w:p/>
+    <w:p>
+      <w:proofErr w:type="spellStart"/>
+      <w:r>
+        <w:t>Arbol</w:t>
+      </w:r>
+      <w:proofErr w:type="spellEnd"/>
+      <w:r>
+        <w:t xml:space="preserve"> *</w:t>
+      </w:r>
+      <w:proofErr w:type="spellStart"/>
+      <w:r>
+        <w:t>newnodo</w:t>
+      </w:r>
+      <w:proofErr w:type="spellEnd"/>
+      <w:r>
+        <w:t>(int);</w:t>
+      </w:r>
+    </w:p>
+    <w:p/>
+    <w:p>
+      <w:proofErr w:type="spellStart"/>
+      <w:r>
+        <w:t>void</w:t>
+      </w:r>
+      <w:proofErr w:type="spellEnd"/>
+      <w:r>
+        <w:t xml:space="preserve"> insertar(</w:t>
+      </w:r>
+      <w:proofErr w:type="spellStart"/>
+      <w:r>
+        <w:t>Arbol</w:t>
+      </w:r>
+      <w:proofErr w:type="spellEnd"/>
+      <w:r>
+        <w:t xml:space="preserve"> *&amp;,int);</w:t>
+      </w:r>
+    </w:p>
+    <w:p>
+      <w:proofErr w:type="spellStart"/>
+      <w:r>
+        <w:t>void</w:t>
+      </w:r>
+      <w:proofErr w:type="spellEnd"/>
+      <w:r>
+        <w:t xml:space="preserve"> mostrar(</w:t>
+      </w:r>
+      <w:proofErr w:type="spellStart"/>
+      <w:r>
+        <w:t>Arbol</w:t>
+      </w:r>
+      <w:proofErr w:type="spellEnd"/>
+      <w:r>
+        <w:t xml:space="preserve"> *,int);</w:t>
+      </w:r>
+    </w:p>
+    <w:p>
+      <w:proofErr w:type="spellStart"/>
+      <w:r>
+        <w:t>void</w:t>
+      </w:r>
+      <w:proofErr w:type="spellEnd"/>
+      <w:r>
+        <w:t xml:space="preserve"> </w:t>
+      </w:r>
+      <w:proofErr w:type="spellStart"/>
+      <w:r>
+        <w:t>InOrden</w:t>
+      </w:r>
+      <w:proofErr w:type="spellEnd"/>
+      <w:r>
+        <w:t>(</w:t>
+      </w:r>
+      <w:proofErr w:type="spellStart"/>
+      <w:r>
+        <w:t>Arbol</w:t>
+      </w:r>
+      <w:proofErr w:type="spellEnd"/>
+      <w:r>
+        <w:t xml:space="preserve"> *);</w:t>
+      </w:r>
+    </w:p>
+    <w:p/>
+    <w:p>
+      <w:proofErr w:type="spellStart"/>
+      <w:r>
+        <w:t>Arbol</w:t>
+      </w:r>
+      <w:proofErr w:type="spellEnd"/>
+      <w:r>
+        <w:t xml:space="preserve"> *rama=NULL;</w:t>
+      </w:r>
+    </w:p>
+    <w:p/>
+    <w:p>
+      <w:r>
+        <w:t>int main(){</w:t>
+      </w:r>
+    </w:p>
+    <w:p>
+      <w:r>
+        <w:tab/>
+      </w:r>
+      <w:proofErr w:type="spellStart"/>
+      <w:r>
+        <w:t>setlocale</w:t>
+      </w:r>
+      <w:proofErr w:type="spellEnd"/>
+      <w:r>
+        <w:t>(LC_ALL, "");</w:t>
+      </w:r>
+    </w:p>
+    <w:p>
+      <w:r>
+        <w:tab/>
+        <w:t xml:space="preserve">int </w:t>
+      </w:r>
+      <w:proofErr w:type="spellStart"/>
+      <w:r>
+        <w:t>opc,nod,cont</w:t>
+      </w:r>
+      <w:proofErr w:type="spellEnd"/>
+      <w:r>
+        <w:t>=0,val;</w:t>
+      </w:r>
+    </w:p>
+    <w:p>
+      <w:r>
+        <w:tab/>
+        <w:t>do{</w:t>
+      </w:r>
+    </w:p>
+    <w:p>
+      <w:r>
+        <w:tab/>
+      </w:r>
+      <w:r>
+        <w:tab/>
+        <w:t>cout&lt;&lt;"\t ELIJA ALGUNA OPCION DEL MENÚ\n";</w:t>
+      </w:r>
+    </w:p>
+    <w:p>
+      <w:r>
+        <w:tab/>
+      </w:r>
+      <w:r>
+        <w:tab/>
+        <w:t xml:space="preserve">cout&lt;&lt;"\t1.- Insertar Nodos  al </w:t>
+      </w:r>
+      <w:proofErr w:type="spellStart"/>
+      <w:r>
+        <w:t>Arból</w:t>
+      </w:r>
+      <w:proofErr w:type="spellEnd"/>
+      <w:r>
+        <w:t xml:space="preserve"> \n";</w:t>
+      </w:r>
+    </w:p>
+    <w:p>
+      <w:r>
+        <w:tab/>
+      </w:r>
+      <w:r>
+        <w:tab/>
+        <w:t xml:space="preserve">cout&lt;&lt;"\t2.- Mostrar </w:t>
+      </w:r>
+      <w:proofErr w:type="spellStart"/>
+      <w:r>
+        <w:t>Arból</w:t>
+      </w:r>
+      <w:proofErr w:type="spellEnd"/>
+      <w:r>
+        <w:t xml:space="preserve"> \n";</w:t>
+      </w:r>
+    </w:p>
+    <w:p>
+      <w:r>
+        <w:tab/>
+      </w:r>
+      <w:r>
+        <w:tab/>
+        <w:t xml:space="preserve">cout&lt;&lt;"\t3.- Recorrido En </w:t>
+      </w:r>
+      <w:proofErr w:type="spellStart"/>
+      <w:r>
+        <w:t>InOrden</w:t>
+      </w:r>
+      <w:proofErr w:type="spellEnd"/>
+      <w:r>
+        <w:t xml:space="preserve"> \n";</w:t>
+      </w:r>
+    </w:p>
+    <w:p>
+      <w:r>
+        <w:tab/>
+      </w:r>
+      <w:r>
+        <w:tab/>
+        <w:t>cout&lt;&lt;"\t4.- Salir \n";</w:t>
+      </w:r>
+    </w:p>
+    <w:p>
+      <w:r>
+        <w:tab/>
+      </w:r>
+      <w:r>
+        <w:tab/>
+      </w:r>
+      <w:proofErr w:type="spellStart"/>
+      <w:r>
+        <w:t>cin</w:t>
+      </w:r>
+      <w:proofErr w:type="spellEnd"/>
+      <w:r>
+        <w:t>&gt;&gt;</w:t>
+      </w:r>
+      <w:proofErr w:type="spellStart"/>
+      <w:r>
+        <w:t>opc</w:t>
+      </w:r>
+      <w:proofErr w:type="spellEnd"/>
+      <w:r>
+        <w:t>;</w:t>
+      </w:r>
+    </w:p>
+    <w:p>
+      <w:r>
+        <w:tab/>
+      </w:r>
+      <w:r>
+        <w:tab/>
+        <w:t>switch(</w:t>
+      </w:r>
+      <w:proofErr w:type="spellStart"/>
+      <w:r>
+        <w:t>opc</w:t>
+      </w:r>
+      <w:proofErr w:type="spellEnd"/>
+      <w:r>
+        <w:t>){</w:t>
+      </w:r>
+    </w:p>
+    <w:p>
+      <w:r>
+        <w:tab/>
+      </w:r>
+      <w:r>
+        <w:tab/>
+      </w:r>
+      <w:r>
+        <w:tab/>
+        <w:t>case 1:</w:t>
+      </w:r>
+    </w:p>
+    <w:p>
+      <w:r>
+        <w:tab/>
+      </w:r>
+      <w:r>
+        <w:tab/>
+      </w:r>
+      <w:r>
+        <w:tab/>
+      </w:r>
+      <w:r>
+        <w:tab/>
+        <w:t>cout&lt;&lt;"Cuantos nodos desea insertar: \n";</w:t>
+      </w:r>
+    </w:p>
+    <w:p>
+      <w:r>
+        <w:tab/>
+      </w:r>
+      <w:r>
+        <w:tab/>
+      </w:r>
+      <w:r>
+        <w:tab/>
+      </w:r>
+      <w:r>
+        <w:tab/>
+      </w:r>
+      <w:proofErr w:type="spellStart"/>
+      <w:r>
+        <w:t>cin</w:t>
+      </w:r>
+      <w:proofErr w:type="spellEnd"/>
+      <w:r>
+        <w:t>&gt;&gt;</w:t>
+      </w:r>
+      <w:proofErr w:type="spellStart"/>
+      <w:r>
+        <w:t>nod</w:t>
+      </w:r>
+      <w:proofErr w:type="spellEnd"/>
+      <w:r>
+        <w:t>;</w:t>
+      </w:r>
+    </w:p>
+    <w:p>
+      <w:r>
+        <w:tab/>
+      </w:r>
+      <w:r>
+        <w:tab/>
+      </w:r>
+      <w:r>
+        <w:tab/>
+      </w:r>
+      <w:r>
+        <w:tab/>
+        <w:t>for(int i=1; i&lt;=</w:t>
+      </w:r>
+      <w:proofErr w:type="spellStart"/>
+      <w:r>
+        <w:t>nod</w:t>
+      </w:r>
+      <w:proofErr w:type="spellEnd"/>
+      <w:r>
+        <w:t>; i++){</w:t>
+      </w:r>
+    </w:p>
+    <w:p>
+      <w:r>
+        <w:tab/>
+      </w:r>
+      <w:r>
+        <w:tab/>
+      </w:r>
+      <w:r>
+        <w:tab/>
+      </w:r>
+      <w:r>
+        <w:tab/>
+      </w:r>
+      <w:r>
+        <w:tab/>
+        <w:t>cout&lt;&lt;"Ingrese el valor del nodo "&lt;&lt;i&lt;&lt;"\n";</w:t>
+      </w:r>
+    </w:p>
+    <w:p>
+      <w:r>
+        <w:lastRenderedPageBreak/>
+        <w:tab/>
+      </w:r>
+      <w:r>
+        <w:tab/>
+      </w:r>
+      <w:r>
+        <w:tab/>
+      </w:r>
+      <w:r>
+        <w:tab/>
+      </w:r>
+      <w:r>
+        <w:tab/>
+      </w:r>
+      <w:proofErr w:type="spellStart"/>
+      <w:r>
+        <w:t>cin</w:t>
+      </w:r>
+      <w:proofErr w:type="spellEnd"/>
+      <w:r>
+        <w:t>&gt;&gt;val;</w:t>
+      </w:r>
+    </w:p>
+    <w:p>
+      <w:r>
+        <w:tab/>
+      </w:r>
+      <w:r>
+        <w:tab/>
+      </w:r>
+      <w:r>
+        <w:tab/>
+      </w:r>
+      <w:r>
+        <w:tab/>
+      </w:r>
+      <w:r>
+        <w:tab/>
+        <w:t>insertar(</w:t>
+      </w:r>
+      <w:proofErr w:type="spellStart"/>
+      <w:r>
+        <w:t>rama,val</w:t>
+      </w:r>
+      <w:proofErr w:type="spellEnd"/>
+      <w:r>
+        <w:t>);</w:t>
+      </w:r>
+      <w:r>
+        <w:tab/>
+      </w:r>
+    </w:p>
+    <w:p>
+      <w:r>
+        <w:tab/>
+      </w:r>
+      <w:r>
+        <w:tab/>
+      </w:r>
+      <w:r>
+        <w:tab/>
+      </w:r>
+      <w:r>
+        <w:tab/>
+        <w:t>}</w:t>
+      </w:r>
+    </w:p>
+    <w:p>
+      <w:r>
+        <w:tab/>
+      </w:r>
+      <w:r>
+        <w:tab/>
+      </w:r>
+      <w:r>
+        <w:tab/>
+      </w:r>
+      <w:r>
+        <w:tab/>
+        <w:t>cout&lt;&lt;"\n";</w:t>
+      </w:r>
+    </w:p>
+    <w:p>
+      <w:r>
+        <w:tab/>
+      </w:r>
+      <w:r>
+        <w:tab/>
+      </w:r>
+      <w:r>
+        <w:tab/>
+      </w:r>
+      <w:r>
+        <w:tab/>
+        <w:t>break;</w:t>
+      </w:r>
+    </w:p>
+    <w:p>
+      <w:r>
+        <w:tab/>
+      </w:r>
+      <w:r>
+        <w:tab/>
+      </w:r>
+      <w:r>
+        <w:tab/>
+        <w:t>case 2:</w:t>
+      </w:r>
+    </w:p>
+    <w:p>
+      <w:r>
+        <w:tab/>
+      </w:r>
+      <w:r>
+        <w:tab/>
+      </w:r>
+      <w:r>
+        <w:tab/>
+      </w:r>
+      <w:r>
+        <w:tab/>
+        <w:t>cout&lt;&lt;" EL ARBOL ES: \n";</w:t>
+      </w:r>
+    </w:p>
+    <w:p>
+      <w:r>
+        <w:tab/>
+      </w:r>
+      <w:r>
+        <w:tab/>
+      </w:r>
+      <w:r>
+        <w:tab/>
+      </w:r>
+      <w:r>
+        <w:tab/>
+        <w:t>mostrar(</w:t>
+      </w:r>
+      <w:proofErr w:type="spellStart"/>
+      <w:r>
+        <w:t>rama,cont</w:t>
+      </w:r>
+      <w:proofErr w:type="spellEnd"/>
+      <w:r>
+        <w:t>);</w:t>
+      </w:r>
+    </w:p>
+    <w:p>
+      <w:r>
+        <w:tab/>
+      </w:r>
+      <w:r>
+        <w:tab/>
+      </w:r>
+      <w:r>
+        <w:tab/>
+      </w:r>
+      <w:r>
+        <w:tab/>
+        <w:t>cout&lt;&lt;"\n";</w:t>
+      </w:r>
+    </w:p>
+    <w:p>
+      <w:r>
+        <w:tab/>
+      </w:r>
+      <w:r>
+        <w:tab/>
+      </w:r>
+      <w:r>
+        <w:tab/>
+      </w:r>
+      <w:r>
+        <w:tab/>
+      </w:r>
+      <w:proofErr w:type="spellStart"/>
+      <w:r>
+        <w:t>system</w:t>
+      </w:r>
+      <w:proofErr w:type="spellEnd"/>
+      <w:r>
+        <w:t xml:space="preserve"> ("pause");</w:t>
+      </w:r>
+    </w:p>
+    <w:p>
+      <w:r>
+        <w:tab/>
+      </w:r>
+      <w:r>
+        <w:tab/>
+      </w:r>
+      <w:r>
+        <w:tab/>
+      </w:r>
+      <w:r>
+        <w:tab/>
+        <w:t>break;</w:t>
+      </w:r>
+    </w:p>
+    <w:p>
+      <w:r>
+        <w:tab/>
+      </w:r>
+      <w:r>
+        <w:tab/>
+      </w:r>
+      <w:r>
+        <w:tab/>
+        <w:t>case 3:</w:t>
+      </w:r>
+    </w:p>
+    <w:p>
+      <w:r>
+        <w:tab/>
+      </w:r>
+      <w:r>
+        <w:tab/>
+      </w:r>
+      <w:r>
+        <w:tab/>
+      </w:r>
+      <w:r>
+        <w:tab/>
+        <w:t>cout&lt;&lt;" EL RECORRIDO EN IN ORDEN ES : \n";</w:t>
+      </w:r>
+    </w:p>
+    <w:p>
+      <w:r>
+        <w:tab/>
+      </w:r>
+      <w:r>
+        <w:tab/>
+      </w:r>
+      <w:r>
+        <w:tab/>
+      </w:r>
+      <w:r>
+        <w:tab/>
+      </w:r>
+      <w:proofErr w:type="spellStart"/>
+      <w:r>
+        <w:t>InOrden</w:t>
+      </w:r>
+      <w:proofErr w:type="spellEnd"/>
+      <w:r>
+        <w:t>(rama);</w:t>
+      </w:r>
+    </w:p>
+    <w:p>
+      <w:r>
+        <w:tab/>
+      </w:r>
+      <w:r>
+        <w:tab/>
+      </w:r>
+      <w:r>
+        <w:tab/>
+      </w:r>
+      <w:r>
+        <w:tab/>
+        <w:t>cout&lt;&lt;"\n";</w:t>
+      </w:r>
+    </w:p>
+    <w:p>
+      <w:r>
+        <w:tab/>
+      </w:r>
+      <w:r>
+        <w:tab/>
+      </w:r>
+      <w:r>
+        <w:tab/>
+      </w:r>
+      <w:r>
+        <w:tab/>
+      </w:r>
+      <w:proofErr w:type="spellStart"/>
+      <w:r>
+        <w:t>system</w:t>
+      </w:r>
+      <w:proofErr w:type="spellEnd"/>
+      <w:r>
+        <w:t>("pause");</w:t>
+      </w:r>
+    </w:p>
+    <w:p>
+      <w:r>
+        <w:tab/>
+      </w:r>
+      <w:r>
+        <w:tab/>
+      </w:r>
+      <w:r>
+        <w:tab/>
+      </w:r>
+      <w:r>
+        <w:tab/>
+        <w:t>break;</w:t>
+      </w:r>
+    </w:p>
+    <w:p>
+      <w:r>
+        <w:tab/>
+      </w:r>
+      <w:r>
+        <w:tab/>
+      </w:r>
+      <w:r>
+        <w:tab/>
+        <w:t>case 4:</w:t>
+      </w:r>
+    </w:p>
+    <w:p>
+      <w:r>
+        <w:tab/>
+      </w:r>
+      <w:r>
+        <w:tab/>
+      </w:r>
+      <w:r>
+        <w:tab/>
+      </w:r>
+      <w:r>
+        <w:tab/>
+        <w:t>cout&lt;&lt;"*** GRACIAS *** \n";</w:t>
+      </w:r>
+    </w:p>
+    <w:p>
+      <w:r>
+        <w:tab/>
+      </w:r>
+      <w:r>
+        <w:tab/>
+      </w:r>
+      <w:r>
+        <w:tab/>
+      </w:r>
+      <w:r>
+        <w:tab/>
+        <w:t>break;</w:t>
+      </w:r>
+    </w:p>
+    <w:p>
+      <w:r>
+        <w:tab/>
+      </w:r>
+      <w:r>
+        <w:tab/>
+        <w:t>}</w:t>
+      </w:r>
+    </w:p>
+    <w:p>
+      <w:r>
+        <w:tab/>
+      </w:r>
+      <w:r>
+        <w:tab/>
+      </w:r>
+      <w:proofErr w:type="spellStart"/>
+      <w:r>
+        <w:t>system</w:t>
+      </w:r>
+      <w:proofErr w:type="spellEnd"/>
+      <w:r>
+        <w:t>("</w:t>
+      </w:r>
+      <w:proofErr w:type="spellStart"/>
+      <w:r>
+        <w:t>cls</w:t>
+      </w:r>
+      <w:proofErr w:type="spellEnd"/>
+      <w:r>
+        <w:t>");</w:t>
+      </w:r>
+    </w:p>
+    <w:p>
+      <w:r>
+        <w:tab/>
+        <w:t>}</w:t>
+      </w:r>
+      <w:proofErr w:type="spellStart"/>
+      <w:r>
+        <w:t>while</w:t>
+      </w:r>
+      <w:proofErr w:type="spellEnd"/>
+      <w:r>
+        <w:t>(</w:t>
+      </w:r>
+      <w:proofErr w:type="spellStart"/>
+      <w:r>
+        <w:t>opc</w:t>
+      </w:r>
+      <w:proofErr w:type="spellEnd"/>
+      <w:r>
+        <w:t>!=4);</w:t>
+      </w:r>
+    </w:p>
+    <w:p>
+      <w:r>
+        <w:tab/>
+      </w:r>
+    </w:p>
+    <w:p>
+      <w:r>
+        <w:tab/>
+      </w:r>
+      <w:proofErr w:type="spellStart"/>
+      <w:r>
+        <w:t>return</w:t>
+      </w:r>
+      <w:proofErr w:type="spellEnd"/>
+      <w:r>
+        <w:t xml:space="preserve"> 0;</w:t>
+      </w:r>
+      <w:r>
+        <w:tab/>
+      </w:r>
+    </w:p>
+    <w:p>
+      <w:r>
+        <w:t>}</w:t>
+      </w:r>
+    </w:p>
+    <w:p/>
+    <w:p>
+      <w:r>
+        <w:t>//creando nuevo nodo</w:t>
+      </w:r>
+    </w:p>
+    <w:p>
+      <w:proofErr w:type="spellStart"/>
+      <w:r>
+        <w:t>Arbol</w:t>
+      </w:r>
+      <w:proofErr w:type="spellEnd"/>
+      <w:r>
+        <w:t xml:space="preserve"> *</w:t>
+      </w:r>
+      <w:proofErr w:type="spellStart"/>
+      <w:r>
+        <w:t>newnodo</w:t>
+      </w:r>
+      <w:proofErr w:type="spellEnd"/>
+      <w:r>
+        <w:t xml:space="preserve">(int </w:t>
+      </w:r>
+      <w:proofErr w:type="spellStart"/>
+      <w:r>
+        <w:t>num</w:t>
+      </w:r>
+      <w:proofErr w:type="spellEnd"/>
+      <w:r>
+        <w:t>){</w:t>
+      </w:r>
+    </w:p>
+    <w:p>
+      <w:r>
+        <w:lastRenderedPageBreak/>
+        <w:tab/>
+      </w:r>
+      <w:proofErr w:type="spellStart"/>
+      <w:r>
+        <w:t>Arbol</w:t>
+      </w:r>
+      <w:proofErr w:type="spellEnd"/>
+      <w:r>
+        <w:t xml:space="preserve"> *</w:t>
+      </w:r>
+      <w:proofErr w:type="spellStart"/>
+      <w:r>
+        <w:t>nuevo_nodo</w:t>
+      </w:r>
+      <w:proofErr w:type="spellEnd"/>
+      <w:r>
+        <w:t xml:space="preserve">=new </w:t>
+      </w:r>
+      <w:proofErr w:type="spellStart"/>
+      <w:r>
+        <w:t>Arbol</w:t>
+      </w:r>
+      <w:proofErr w:type="spellEnd"/>
+      <w:r>
+        <w:t>();</w:t>
+      </w:r>
+    </w:p>
+    <w:p>
+      <w:r>
+        <w:tab/>
+      </w:r>
+      <w:proofErr w:type="spellStart"/>
+      <w:r>
+        <w:t>nuevo_nodo</w:t>
+      </w:r>
+      <w:proofErr w:type="spellEnd"/>
+      <w:r>
+        <w:t>-&gt;valor=</w:t>
+      </w:r>
+      <w:proofErr w:type="spellStart"/>
+      <w:r>
+        <w:t>num</w:t>
+      </w:r>
+      <w:proofErr w:type="spellEnd"/>
+      <w:r>
+        <w:t>;</w:t>
+      </w:r>
+    </w:p>
+    <w:p>
+      <w:r>
+        <w:tab/>
+      </w:r>
+      <w:proofErr w:type="spellStart"/>
+      <w:r>
+        <w:t>nuevo_nodo</w:t>
+      </w:r>
+      <w:proofErr w:type="spellEnd"/>
+      <w:r>
+        <w:t>-&gt;</w:t>
+      </w:r>
+      <w:proofErr w:type="spellStart"/>
+      <w:r>
+        <w:t>dere</w:t>
+      </w:r>
+      <w:proofErr w:type="spellEnd"/>
+      <w:r>
+        <w:t>=NULL;</w:t>
+      </w:r>
+    </w:p>
+    <w:p>
+      <w:r>
+        <w:tab/>
+      </w:r>
+      <w:proofErr w:type="spellStart"/>
+      <w:r>
+        <w:t>nuevo_nodo</w:t>
+      </w:r>
+      <w:proofErr w:type="spellEnd"/>
+      <w:r>
+        <w:t>-&gt;</w:t>
+      </w:r>
+      <w:proofErr w:type="spellStart"/>
+      <w:r>
+        <w:t>izq</w:t>
+      </w:r>
+      <w:proofErr w:type="spellEnd"/>
+      <w:r>
+        <w:t>=NULL;</w:t>
+      </w:r>
+      <w:r>
+        <w:tab/>
+      </w:r>
+    </w:p>
+    <w:p>
+      <w:r>
+        <w:tab/>
+      </w:r>
+    </w:p>
+    <w:p>
+      <w:r>
+        <w:tab/>
+      </w:r>
+      <w:proofErr w:type="spellStart"/>
+      <w:r>
+        <w:t>return</w:t>
+      </w:r>
+      <w:proofErr w:type="spellEnd"/>
+      <w:r>
+        <w:t xml:space="preserve"> </w:t>
+      </w:r>
+      <w:proofErr w:type="spellStart"/>
+      <w:r>
+        <w:t>nuevo_nodo</w:t>
+      </w:r>
+      <w:proofErr w:type="spellEnd"/>
+      <w:r>
+        <w:t>;</w:t>
+      </w:r>
+    </w:p>
+    <w:p>
+      <w:r>
+        <w:t>}</w:t>
+      </w:r>
+    </w:p>
+    <w:p/>
+    <w:p>
+      <w:proofErr w:type="spellStart"/>
+      <w:r>
+        <w:t>void</w:t>
+      </w:r>
+      <w:proofErr w:type="spellEnd"/>
+      <w:r>
+        <w:t xml:space="preserve"> insertar(</w:t>
+      </w:r>
+      <w:proofErr w:type="spellStart"/>
+      <w:r>
+        <w:t>Arbol</w:t>
+      </w:r>
+      <w:proofErr w:type="spellEnd"/>
+      <w:r>
+        <w:t xml:space="preserve"> *&amp;</w:t>
+      </w:r>
+      <w:proofErr w:type="spellStart"/>
+      <w:r>
+        <w:t>rama,int</w:t>
+      </w:r>
+      <w:proofErr w:type="spellEnd"/>
+      <w:r>
+        <w:t xml:space="preserve"> </w:t>
+      </w:r>
+      <w:proofErr w:type="spellStart"/>
+      <w:r>
+        <w:t>num</w:t>
+      </w:r>
+      <w:proofErr w:type="spellEnd"/>
+      <w:r>
+        <w:t>){</w:t>
+      </w:r>
+    </w:p>
+    <w:p>
+      <w:r>
+        <w:tab/>
+        <w:t>if(rama==NULL){</w:t>
+      </w:r>
+    </w:p>
+    <w:p>
+      <w:r>
+        <w:tab/>
+      </w:r>
+      <w:r>
+        <w:tab/>
+      </w:r>
+      <w:proofErr w:type="spellStart"/>
+      <w:r>
+        <w:t>Arbol</w:t>
+      </w:r>
+      <w:proofErr w:type="spellEnd"/>
+      <w:r>
+        <w:t xml:space="preserve"> *</w:t>
+      </w:r>
+      <w:proofErr w:type="spellStart"/>
+      <w:r>
+        <w:t>new_nodo</w:t>
+      </w:r>
+      <w:proofErr w:type="spellEnd"/>
+      <w:r>
+        <w:t xml:space="preserve">= </w:t>
+      </w:r>
+      <w:proofErr w:type="spellStart"/>
+      <w:r>
+        <w:t>newnodo</w:t>
+      </w:r>
+      <w:proofErr w:type="spellEnd"/>
+      <w:r>
+        <w:t>(</w:t>
+      </w:r>
+      <w:proofErr w:type="spellStart"/>
+      <w:r>
+        <w:t>num</w:t>
+      </w:r>
+      <w:proofErr w:type="spellEnd"/>
+      <w:r>
+        <w:t>);</w:t>
+      </w:r>
+    </w:p>
+    <w:p>
+      <w:r>
+        <w:tab/>
+      </w:r>
+      <w:r>
+        <w:tab/>
+        <w:t>rama=</w:t>
+      </w:r>
+      <w:proofErr w:type="spellStart"/>
+      <w:r>
+        <w:t>new_nodo</w:t>
+      </w:r>
+      <w:proofErr w:type="spellEnd"/>
+      <w:r>
+        <w:t>;</w:t>
+      </w:r>
+    </w:p>
+    <w:p>
+      <w:r>
+        <w:tab/>
+        <w:t>}</w:t>
+      </w:r>
+    </w:p>
+    <w:p>
+      <w:r>
+        <w:tab/>
+        <w:t>else{</w:t>
+      </w:r>
+    </w:p>
+    <w:p>
+      <w:r>
+        <w:tab/>
+      </w:r>
+      <w:r>
+        <w:tab/>
+        <w:t xml:space="preserve">int </w:t>
+      </w:r>
+      <w:proofErr w:type="spellStart"/>
+      <w:r>
+        <w:t>raiz</w:t>
+      </w:r>
+      <w:proofErr w:type="spellEnd"/>
+      <w:r>
+        <w:t>=rama-&gt;valor;</w:t>
+      </w:r>
+    </w:p>
+    <w:p>
+      <w:r>
+        <w:tab/>
+      </w:r>
+      <w:r>
+        <w:tab/>
+        <w:t>if(</w:t>
+      </w:r>
+      <w:proofErr w:type="spellStart"/>
+      <w:r>
+        <w:t>num</w:t>
+      </w:r>
+      <w:proofErr w:type="spellEnd"/>
+      <w:r>
+        <w:t>&lt;</w:t>
+      </w:r>
+      <w:proofErr w:type="spellStart"/>
+      <w:r>
+        <w:t>raiz</w:t>
+      </w:r>
+      <w:proofErr w:type="spellEnd"/>
+      <w:r>
+        <w:t>){</w:t>
+      </w:r>
+    </w:p>
+    <w:p>
+      <w:r>
+        <w:tab/>
+      </w:r>
+      <w:r>
+        <w:tab/>
+      </w:r>
+      <w:r>
+        <w:tab/>
+        <w:t>insertar(rama-&gt;</w:t>
+      </w:r>
+      <w:proofErr w:type="spellStart"/>
+      <w:r>
+        <w:t>izq,num</w:t>
+      </w:r>
+      <w:proofErr w:type="spellEnd"/>
+      <w:r>
+        <w:t>);//insertar datos a la izquierda</w:t>
+      </w:r>
+    </w:p>
+    <w:p>
+      <w:r>
+        <w:tab/>
+      </w:r>
+      <w:r>
+        <w:tab/>
+        <w:t>}</w:t>
+      </w:r>
+    </w:p>
+    <w:p>
+      <w:r>
+        <w:tab/>
+      </w:r>
+      <w:r>
+        <w:tab/>
+        <w:t>else{</w:t>
+      </w:r>
+    </w:p>
+    <w:p>
+      <w:r>
+        <w:tab/>
+      </w:r>
+      <w:r>
+        <w:tab/>
+      </w:r>
+      <w:r>
+        <w:tab/>
+      </w:r>
+      <w:r>
+        <w:tab/>
+        <w:t>insertar(rama-&gt;</w:t>
+      </w:r>
+      <w:proofErr w:type="spellStart"/>
+      <w:r>
+        <w:t>dere,num</w:t>
+      </w:r>
+      <w:proofErr w:type="spellEnd"/>
+      <w:r>
+        <w:t>);//insertar datos a la derecha</w:t>
+      </w:r>
+    </w:p>
+    <w:p>
+      <w:r>
+        <w:tab/>
+      </w:r>
+      <w:r>
+        <w:tab/>
+        <w:t>}</w:t>
+      </w:r>
+    </w:p>
+    <w:p>
+      <w:r>
+        <w:tab/>
+        <w:t>}</w:t>
+      </w:r>
+    </w:p>
+    <w:p>
+      <w:r>
+        <w:t>}</w:t>
+      </w:r>
+    </w:p>
+    <w:p>
+      <w:r>
+        <w:t xml:space="preserve">//mostrar </w:t>
+      </w:r>
+      <w:proofErr w:type="spellStart"/>
+      <w:r>
+        <w:t>arbol</w:t>
+      </w:r>
+      <w:proofErr w:type="spellEnd"/>
+      <w:r>
+        <w:t xml:space="preserve"> completo</w:t>
+      </w:r>
+    </w:p>
+    <w:p>
+      <w:proofErr w:type="spellStart"/>
+      <w:r>
+        <w:t>void</w:t>
+      </w:r>
+      <w:proofErr w:type="spellEnd"/>
+      <w:r>
+        <w:t xml:space="preserve"> mostrar(</w:t>
+      </w:r>
+      <w:proofErr w:type="spellStart"/>
+      <w:r>
+        <w:t>Arbol</w:t>
+      </w:r>
+      <w:proofErr w:type="spellEnd"/>
+      <w:r>
+        <w:t xml:space="preserve"> *rama, int </w:t>
+      </w:r>
+      <w:proofErr w:type="spellStart"/>
+      <w:r>
+        <w:t>cont</w:t>
+      </w:r>
+      <w:proofErr w:type="spellEnd"/>
+      <w:r>
+        <w:t>){</w:t>
+      </w:r>
+    </w:p>
+    <w:p>
+      <w:r>
+        <w:tab/>
+        <w:t xml:space="preserve">if(rama==NULL){ //si </w:t>
+      </w:r>
+      <w:proofErr w:type="spellStart"/>
+      <w:r>
+        <w:t>arbol</w:t>
+      </w:r>
+      <w:proofErr w:type="spellEnd"/>
+      <w:r>
+        <w:t xml:space="preserve"> </w:t>
+      </w:r>
+      <w:proofErr w:type="spellStart"/>
+      <w:r>
+        <w:t>vacio</w:t>
+      </w:r>
+      <w:proofErr w:type="spellEnd"/>
+    </w:p>
+    <w:p>
+      <w:r>
+        <w:tab/>
+      </w:r>
+      <w:r>
+        <w:tab/>
+      </w:r>
+      <w:proofErr w:type="spellStart"/>
+      <w:r>
+        <w:t>return</w:t>
+      </w:r>
+      <w:proofErr w:type="spellEnd"/>
+      <w:r>
+        <w:t>;</w:t>
+      </w:r>
+    </w:p>
+    <w:p>
+      <w:r>
+        <w:tab/>
+        <w:t>}</w:t>
+      </w:r>
+    </w:p>
+    <w:p>
+      <w:r>
+        <w:tab/>
+        <w:t>else{</w:t>
+      </w:r>
+    </w:p>
+    <w:p>
+      <w:r>
+        <w:lastRenderedPageBreak/>
+        <w:tab/>
+      </w:r>
+      <w:r>
+        <w:tab/>
+        <w:t>mostrar(rama-&gt;dere,cont+1);</w:t>
+      </w:r>
+    </w:p>
+    <w:p>
+      <w:r>
+        <w:tab/>
+      </w:r>
+      <w:r>
+        <w:tab/>
+        <w:t>for(int i=0;i&lt;</w:t>
+      </w:r>
+      <w:proofErr w:type="spellStart"/>
+      <w:r>
+        <w:t>cont</w:t>
+      </w:r>
+      <w:proofErr w:type="spellEnd"/>
+      <w:r>
+        <w:t>; i++){</w:t>
+      </w:r>
+    </w:p>
+    <w:p>
+      <w:r>
+        <w:tab/>
+      </w:r>
+      <w:r>
+        <w:tab/>
+      </w:r>
+      <w:r>
+        <w:tab/>
+        <w:t>cout&lt;&lt;"  ";</w:t>
+      </w:r>
+    </w:p>
+    <w:p>
+      <w:r>
+        <w:tab/>
+      </w:r>
+      <w:r>
+        <w:tab/>
+        <w:t>}</w:t>
+      </w:r>
+    </w:p>
+    <w:p>
+      <w:r>
+        <w:tab/>
+      </w:r>
+      <w:r>
+        <w:tab/>
+        <w:t>cout&lt;&lt;rama-&gt;valor&lt;&lt;endl;</w:t>
+      </w:r>
+    </w:p>
+    <w:p>
+      <w:r>
+        <w:tab/>
+      </w:r>
+      <w:r>
+        <w:tab/>
+        <w:t>mostrar(rama-&gt;izq,cont+1);</w:t>
+      </w:r>
+    </w:p>
+    <w:p>
+      <w:r>
+        <w:tab/>
+        <w:t>}</w:t>
+      </w:r>
+    </w:p>
+    <w:p>
+      <w:r>
+        <w:t>}</w:t>
+      </w:r>
+    </w:p>
+    <w:p/>
+    <w:p>
+      <w:proofErr w:type="spellStart"/>
+      <w:r>
+        <w:t>void</w:t>
+      </w:r>
+      <w:proofErr w:type="spellEnd"/>
+      <w:r>
+        <w:t xml:space="preserve"> </w:t>
+      </w:r>
+      <w:proofErr w:type="spellStart"/>
+      <w:r>
+        <w:t>InOrden</w:t>
+      </w:r>
+      <w:proofErr w:type="spellEnd"/>
+      <w:r>
+        <w:t>(</w:t>
+      </w:r>
+      <w:proofErr w:type="spellStart"/>
+      <w:r>
+        <w:t>Arbol</w:t>
+      </w:r>
+      <w:proofErr w:type="spellEnd"/>
+      <w:r>
+        <w:t xml:space="preserve"> *rama){</w:t>
+      </w:r>
+    </w:p>
+    <w:p>
+      <w:r>
+        <w:tab/>
+        <w:t xml:space="preserve">if(rama==NULL){// si </w:t>
+      </w:r>
+      <w:proofErr w:type="spellStart"/>
+      <w:r>
+        <w:t>arbol</w:t>
+      </w:r>
+      <w:proofErr w:type="spellEnd"/>
+      <w:r>
+        <w:t xml:space="preserve"> </w:t>
+      </w:r>
+      <w:proofErr w:type="spellStart"/>
+      <w:r>
+        <w:t>vacio</w:t>
+      </w:r>
+      <w:proofErr w:type="spellEnd"/>
+    </w:p>
+    <w:p>
+      <w:r>
+        <w:tab/>
+      </w:r>
+      <w:r>
+        <w:tab/>
+      </w:r>
+      <w:proofErr w:type="spellStart"/>
+      <w:r>
+        <w:t>return</w:t>
+      </w:r>
+      <w:proofErr w:type="spellEnd"/>
+      <w:r>
+        <w:t>;</w:t>
+      </w:r>
+    </w:p>
+    <w:p>
+      <w:r>
+        <w:tab/>
+        <w:t>}</w:t>
+      </w:r>
+    </w:p>
+    <w:p>
+      <w:r>
+        <w:tab/>
+        <w:t>else{</w:t>
+      </w:r>
+    </w:p>
+    <w:p>
+      <w:r>
+        <w:tab/>
+      </w:r>
+      <w:r>
+        <w:tab/>
+      </w:r>
+      <w:proofErr w:type="spellStart"/>
+      <w:r>
+        <w:t>InOrden</w:t>
+      </w:r>
+      <w:proofErr w:type="spellEnd"/>
+      <w:r>
+        <w:t>(rama-&gt;</w:t>
+      </w:r>
+      <w:proofErr w:type="spellStart"/>
+      <w:r>
+        <w:t>izq</w:t>
+      </w:r>
+      <w:proofErr w:type="spellEnd"/>
+      <w:r>
+        <w:t>);</w:t>
+      </w:r>
+    </w:p>
+    <w:p>
+      <w:r>
+        <w:tab/>
+      </w:r>
+      <w:r>
+        <w:tab/>
+        <w:t>cout&lt;&lt;rama-&gt;valor&lt;&lt;" - ";</w:t>
+      </w:r>
+    </w:p>
+    <w:p>
+      <w:r>
+        <w:tab/>
+      </w:r>
+      <w:r>
+        <w:tab/>
+      </w:r>
+      <w:proofErr w:type="spellStart"/>
+      <w:r>
+        <w:t>InOrden</w:t>
+      </w:r>
+      <w:proofErr w:type="spellEnd"/>
+      <w:r>
+        <w:t>(rama-&gt;</w:t>
+      </w:r>
+      <w:proofErr w:type="spellStart"/>
+      <w:r>
+        <w:t>dere</w:t>
+      </w:r>
+      <w:proofErr w:type="spellEnd"/>
+      <w:r>
+        <w:t>);</w:t>
+      </w:r>
+    </w:p>
+    <w:p>
+      <w:r>
+        <w:tab/>
+      </w:r>
+      <w:r>
+        <w:tab/>
+      </w:r>
+    </w:p>
+    <w:p>
+      <w:r>
+        <w:tab/>
+        <w:t>}</w:t>
+      </w:r>
+    </w:p>
+    <w:p>
+      <w:r>
+        <w:t>}</w:t>
+      </w:r>
+    </w:p>
+    <w:p>
+      <w:r>
+        <w:rPr>
+          <w:noProof/>
+          <w:lang w:eastAsia="es-MX"/>
+        </w:rPr>
+        <w:lastRenderedPageBreak/>
+        <w:drawing>
+          <wp:inline distT="0" distB="0" distL="0" distR="0" wp14:anchorId="617B7575" wp14:editId="32820B4A">
+            <wp:extent cx="5612130" cy="3155315"/>
+            <wp:effectExtent l="0" t="0" r="7620" b="6985"/>
+            <wp:docPr id="2" name="Imagen 2"/>
+            <wp:cNvGraphicFramePr>
+              <a:graphicFrameLocks xmlns:a="http://schemas.openxmlformats.org/drawingml/2006/main" noChangeAspect="1"/>
+            </wp:cNvGraphicFramePr>
+            <a:graphic xmlns:a="http://schemas.openxmlformats.org/drawingml/2006/main">
+              <a:graphicData uri="http://schemas.openxmlformats.org/drawingml/2006/picture">
+                <pic:pic xmlns:pic="http://schemas.openxmlformats.org/drawingml/2006/picture">
+                  <pic:nvPicPr>
+                    <pic:cNvPr id="1" name=""/>
+                    <pic:cNvPicPr/>
+                  </pic:nvPicPr>
+                  <pic:blipFill>
+                    <a:blip r:embed="rId5"/>
+                    <a:stretch>
+                      <a:fillRect/>
+                    </a:stretch>
+                  </pic:blipFill>
+                  <pic:spPr>
+                    <a:xfrm>
+                      <a:off x="0" y="0"/>
+                      <a:ext cx="5612130" cy="3155315"/>
+                    </a:xfrm>
+                    <a:prstGeom prst="rect">
+                      <a:avLst/>
+                    </a:prstGeom>
+                  </pic:spPr>
+                </pic:pic>
+              </a:graphicData>
+            </a:graphic>
+          </wp:inline>
+        </w:drawing>
+      </w:r>
+    </w:p>
+    <w:p>
+      <w:r>
+        <w:rPr>
+          <w:noProof/>
+          <w:lang w:eastAsia="es-MX"/>
+        </w:rPr>
+        <w:drawing>
+          <wp:inline distT="0" distB="0" distL="0" distR="0" wp14:anchorId="36B9254B" wp14:editId="6524624B">
+            <wp:extent cx="5612130" cy="3155315"/>
+            <wp:effectExtent l="0" t="0" r="7620" b="6985"/>
+            <wp:docPr id="3" name="Imagen 3"/>
+            <wp:cNvGraphicFramePr>
+              <a:graphicFrameLocks xmlns:a="http://schemas.openxmlformats.org/drawingml/2006/main" noChangeAspect="1"/>
+            </wp:cNvGraphicFramePr>
+            <a:graphic xmlns:a="http://schemas.openxmlformats.org/drawingml/2006/main">
+              <a:graphicData uri="http://schemas.openxmlformats.org/drawingml/2006/picture">
+                <pic:pic xmlns:pic="http://schemas.openxmlformats.org/drawingml/2006/picture">
+                  <pic:nvPicPr>
+                    <pic:cNvPr id="1" name=""/>
+                    <pic:cNvPicPr/>
+                  </pic:nvPicPr>
+                  <pic:blipFill>
+                    <a:blip r:embed="rId6"/>
                     <a:stretch>
                       <a:fillRect/>
                     </a:stretch>

</xml_diff>